<commit_message>
Forgot to finish a table
</commit_message>
<xml_diff>
--- a/Ethan 2023.docx
+++ b/Ethan 2023.docx
@@ -976,6 +976,7 @@
               <w:rPr>
                 <w:rtl w:val="0"/>
               </w:rPr>
+              <w:t xml:space="preserve">Conflicting pins!</w:t>
             </w:r>
           </w:p>
         </w:tc>
@@ -1095,6 +1096,7 @@
               <w:rPr>
                 <w:rtl w:val="0"/>
               </w:rPr>
+              <w:t xml:space="preserve">Conflicting pins!</w:t>
             </w:r>
           </w:p>
         </w:tc>
@@ -2538,12 +2540,12 @@
           <wp:inline distB="114300" distT="114300" distL="114300" distR="114300">
             <wp:extent cx="6644438" cy="500462"/>
             <wp:effectExtent b="0" l="0" r="0" t="0"/>
-            <wp:docPr id="8" name="image4.png"/>
+            <wp:docPr id="8" name="image7.png"/>
             <a:graphic>
               <a:graphicData uri="http://schemas.openxmlformats.org/drawingml/2006/picture">
                 <pic:pic>
                   <pic:nvPicPr>
-                    <pic:cNvPr id="0" name="image4.png"/>
+                    <pic:cNvPr id="0" name="image7.png"/>
                     <pic:cNvPicPr preferRelativeResize="0"/>
                   </pic:nvPicPr>
                   <pic:blipFill>
@@ -3907,12 +3909,12 @@
             <wp:extent cx="1276350" cy="3705225"/>
             <wp:effectExtent b="0" l="0" r="0" t="0"/>
             <wp:wrapSquare wrapText="bothSides" distB="114300" distT="114300" distL="114300" distR="114300"/>
-            <wp:docPr id="7" name="image7.png"/>
+            <wp:docPr id="7" name="image3.png"/>
             <a:graphic>
               <a:graphicData uri="http://schemas.openxmlformats.org/drawingml/2006/picture">
                 <pic:pic>
                   <pic:nvPicPr>
-                    <pic:cNvPr id="0" name="image7.png"/>
+                    <pic:cNvPr id="0" name="image3.png"/>
                     <pic:cNvPicPr preferRelativeResize="0"/>
                   </pic:nvPicPr>
                   <pic:blipFill>
@@ -3949,12 +3951,12 @@
             <wp:extent cx="1152525" cy="3705225"/>
             <wp:effectExtent b="0" l="0" r="0" t="0"/>
             <wp:wrapSquare wrapText="bothSides" distB="114300" distT="114300" distL="114300" distR="114300"/>
-            <wp:docPr id="1" name="image7.png"/>
+            <wp:docPr id="1" name="image3.png"/>
             <a:graphic>
               <a:graphicData uri="http://schemas.openxmlformats.org/drawingml/2006/picture">
                 <pic:pic>
                   <pic:nvPicPr>
-                    <pic:cNvPr id="0" name="image7.png"/>
+                    <pic:cNvPr id="0" name="image3.png"/>
                     <pic:cNvPicPr preferRelativeResize="0"/>
                   </pic:nvPicPr>
                   <pic:blipFill>
@@ -4248,12 +4250,12 @@
             <wp:extent cx="3309938" cy="1930797"/>
             <wp:effectExtent b="0" l="0" r="0" t="0"/>
             <wp:wrapSquare wrapText="bothSides" distB="114300" distT="114300" distL="114300" distR="114300"/>
-            <wp:docPr id="3" name="image5.png"/>
+            <wp:docPr id="3" name="image6.png"/>
             <a:graphic>
               <a:graphicData uri="http://schemas.openxmlformats.org/drawingml/2006/picture">
                 <pic:pic>
                   <pic:nvPicPr>
-                    <pic:cNvPr id="0" name="image5.png"/>
+                    <pic:cNvPr id="0" name="image6.png"/>
                     <pic:cNvPicPr preferRelativeResize="0"/>
                   </pic:nvPicPr>
                   <pic:blipFill>
@@ -4662,12 +4664,12 @@
             <wp:extent cx="2843213" cy="2879664"/>
             <wp:effectExtent b="0" l="0" r="0" t="0"/>
             <wp:wrapSquare wrapText="bothSides" distB="114300" distT="114300" distL="114300" distR="114300"/>
-            <wp:docPr id="9" name="image3.png"/>
+            <wp:docPr id="9" name="image4.png"/>
             <a:graphic>
               <a:graphicData uri="http://schemas.openxmlformats.org/drawingml/2006/picture">
                 <pic:pic>
                   <pic:nvPicPr>
-                    <pic:cNvPr id="0" name="image3.png"/>
+                    <pic:cNvPr id="0" name="image4.png"/>
                     <pic:cNvPicPr preferRelativeResize="0"/>
                   </pic:nvPicPr>
                   <pic:blipFill>
@@ -6237,12 +6239,12 @@
             <wp:extent cx="3443288" cy="2128143"/>
             <wp:effectExtent b="0" l="0" r="0" t="0"/>
             <wp:wrapSquare wrapText="bothSides" distB="114300" distT="114300" distL="114300" distR="114300"/>
-            <wp:docPr id="2" name="image1.png"/>
+            <wp:docPr id="2" name="image5.png"/>
             <a:graphic>
               <a:graphicData uri="http://schemas.openxmlformats.org/drawingml/2006/picture">
                 <pic:pic>
                   <pic:nvPicPr>
-                    <pic:cNvPr id="0" name="image1.png"/>
+                    <pic:cNvPr id="0" name="image5.png"/>
                     <pic:cNvPicPr preferRelativeResize="0"/>
                   </pic:nvPicPr>
                   <pic:blipFill>
@@ -6502,12 +6504,12 @@
           <wp:inline distB="114300" distT="114300" distL="114300" distR="114300">
             <wp:extent cx="5943600" cy="4635500"/>
             <wp:effectExtent b="0" l="0" r="0" t="0"/>
-            <wp:docPr id="6" name="image6.png"/>
+            <wp:docPr id="6" name="image1.png"/>
             <a:graphic>
               <a:graphicData uri="http://schemas.openxmlformats.org/drawingml/2006/picture">
                 <pic:pic>
                   <pic:nvPicPr>
-                    <pic:cNvPr id="0" name="image6.png"/>
+                    <pic:cNvPr id="0" name="image1.png"/>
                     <pic:cNvPicPr preferRelativeResize="0"/>
                   </pic:nvPicPr>
                   <pic:blipFill>

</xml_diff>